<commit_message>
this version of thesis start is probably used for draft1
</commit_message>
<xml_diff>
--- a/markdown/thesis_start.docx
+++ b/markdown/thesis_start.docx
@@ -4,20 +4,142 @@
   <w:body>
     <w:p>
       <w:pPr>
-        <w:pStyle w:val="Heading1"/>
-      </w:pPr>
-      <w:bookmarkStart w:id="21" w:name="acknowledgements"/>
-      <w:bookmarkEnd w:id="21"/>
-      <w:r>
-        <w:t xml:space="preserve">Acknowledgements</w:t>
+        <w:pStyle w:val="FirstParagraph"/>
+      </w:pPr>
+      <w:r>
+        <w:br w:type="textWrapping"/>
+      </w:r>
+      <w:r>
+        <w:br w:type="textWrapping"/>
+      </w:r>
+      <w:r>
+        <w:rPr>
+          <w:b/>
+        </w:rPr>
+        <w:t xml:space="preserve">Resource allocation</w:t>
+      </w:r>
+      <w:r>
+        <w:rPr>
+          <w:b/>
+        </w:rPr>
+        <w:t xml:space="preserve"> </w:t>
+      </w:r>
+      <w:r>
+        <w:rPr>
+          <w:i/>
+          <w:b/>
+        </w:rPr>
+        <w:t xml:space="preserve">Eucalpytus</w:t>
+      </w:r>
+      <w:r>
+        <w:br w:type="textWrapping"/>
+      </w:r>
+      <w:r>
+        <w:br w:type="textWrapping"/>
+      </w:r>
+      <w:r>
+        <w:br w:type="textWrapping"/>
+      </w:r>
+      <w:r>
+        <w:br w:type="textWrapping"/>
+      </w:r>
+      <w:r>
+        <w:rPr>
+          <w:b/>
+        </w:rPr>
+        <w:t xml:space="preserve">By</w:t>
       </w:r>
     </w:p>
     <w:p>
       <w:pPr>
-        <w:pStyle w:val="FirstParagraph"/>
-      </w:pPr>
-      <w:r>
-        <w:t xml:space="preserve">“I am the Lorax. I speak for the trees. I speak for the trees for the trees have no tongues.” --Dr. Seuss</w:t>
+        <w:pStyle w:val="BodyText"/>
+      </w:pPr>
+      <w:r>
+        <w:br w:type="textWrapping"/>
+      </w:r>
+      <w:r>
+        <w:rPr>
+          <w:b/>
+        </w:rPr>
+        <w:t xml:space="preserve">Courtney Campany</w:t>
+      </w:r>
+      <w:r>
+        <w:br w:type="textWrapping"/>
+      </w:r>
+      <w:r>
+        <w:br w:type="textWrapping"/>
+      </w:r>
+      <w:r>
+        <w:br w:type="textWrapping"/>
+      </w:r>
+      <w:r>
+        <w:br w:type="textWrapping"/>
+      </w:r>
+      <w:r>
+        <w:rPr>
+          <w:b/>
+        </w:rPr>
+        <w:t xml:space="preserve">A thesis submitted in fulfilment of the requirements</w:t>
+      </w:r>
+      <w:r>
+        <w:br w:type="textWrapping"/>
+      </w:r>
+      <w:r>
+        <w:rPr>
+          <w:b/>
+        </w:rPr>
+        <w:t xml:space="preserve">for the degree of Doctor of Philosophy</w:t>
+      </w:r>
+      <w:r>
+        <w:br w:type="textWrapping"/>
+      </w:r>
+      <w:r>
+        <w:br w:type="textWrapping"/>
+      </w:r>
+      <w:r>
+        <w:br w:type="textWrapping"/>
+      </w:r>
+      <w:r>
+        <w:drawing>
+          <wp:inline>
+            <wp:extent cx="2743200" cy="1828800"/>
+            <wp:effectExtent b="0" l="0" r="0" t="0"/>
+            <wp:docPr descr="" id="1" name="Picture"/>
+            <a:graphic>
+              <a:graphicData uri="http://schemas.openxmlformats.org/drawingml/2006/picture">
+                <pic:pic>
+                  <pic:nvPicPr>
+                    <pic:cNvPr descr="thesis_start_files/figure-docx/concept-1.png" id="0" name="Picture"/>
+                    <pic:cNvPicPr>
+                      <a:picLocks noChangeArrowheads="1" noChangeAspect="1"/>
+                    </pic:cNvPicPr>
+                  </pic:nvPicPr>
+                  <pic:blipFill>
+                    <a:blip r:embed="rId21"/>
+                    <a:stretch>
+                      <a:fillRect/>
+                    </a:stretch>
+                  </pic:blipFill>
+                  <pic:spPr bwMode="auto">
+                    <a:xfrm>
+                      <a:off x="0" y="0"/>
+                      <a:ext cx="2743200" cy="1828800"/>
+                    </a:xfrm>
+                    <a:prstGeom prst="rect">
+                      <a:avLst/>
+                    </a:prstGeom>
+                    <a:noFill/>
+                    <a:ln w="9525">
+                      <a:noFill/>
+                      <a:headEnd/>
+                      <a:tailEnd/>
+                    </a:ln>
+                  </pic:spPr>
+                </pic:pic>
+              </a:graphicData>
+            </a:graphic>
+          </wp:inline>
+        </w:drawing>
       </w:r>
     </w:p>
     <w:p>
@@ -28,65 +150,68 @@
         <w:br w:type="textWrapping"/>
       </w:r>
       <w:r>
-        <w:t xml:space="preserve">I dedicate this thesis to my mother, for she has been my inspiration to become a scientist for as long as I can remember. Her passion for the natural world is infectious and her ability to pass her scientific knowledge to others is inspirational. It is because of you that I flip over rocks to see what is hiding underneath.</w:t>
+        <w:rPr>
+          <w:b/>
+        </w:rPr>
+        <w:t xml:space="preserve">2015</w:t>
       </w:r>
     </w:p>
     <w:p>
       <w:pPr>
-        <w:pStyle w:val="BodyText"/>
-      </w:pPr>
-      <w:r>
-        <w:br w:type="textWrapping"/>
-      </w:r>
-      <w:r>
-        <w:t xml:space="preserve">I would equally like to acknowledge my father for instilling in me the work ethic and drive that has carried me to this point. Without his undying support I might never have achieved the level of success I have been afforded. You share in all my triumphs and my failures as a</w:t>
+        <w:pStyle w:val="Heading1"/>
+      </w:pPr>
+      <w:bookmarkStart w:id="22" w:name="acknowledgements"/>
+      <w:bookmarkEnd w:id="22"/>
+      <w:r>
+        <w:t xml:space="preserve">Acknowledgements</w:t>
       </w:r>
     </w:p>
     <w:p>
       <w:pPr>
-        <w:pStyle w:val="BodyText"/>
-      </w:pPr>
-      <w:r>
-        <w:br w:type="textWrapping"/>
-      </w:r>
-      <w:r>
-        <w:t xml:space="preserve">To Caroline, none of this would be possible without you by my side. You have been a rock when I need a foundation and a light when my path seems lost. Je t'aime.</w:t>
+        <w:pStyle w:val="Heading1"/>
+      </w:pPr>
+      <w:bookmarkStart w:id="23" w:name="statement-of-authentication"/>
+      <w:bookmarkEnd w:id="23"/>
+      <w:r>
+        <w:t xml:space="preserve">Statement of Authentication</w:t>
       </w:r>
     </w:p>
     <w:p>
       <w:pPr>
-        <w:pStyle w:val="Heading1"/>
-      </w:pPr>
-      <w:bookmarkStart w:id="22" w:name="statement-of-authentication"/>
-      <w:bookmarkEnd w:id="22"/>
-      <w:r>
-        <w:t xml:space="preserve">Statement of Authentication</w:t>
+        <w:pStyle w:val="FirstParagraph"/>
+      </w:pPr>
+      <w:r>
+        <w:br w:type="textWrapping"/>
+      </w:r>
+      <w:r>
+        <w:br w:type="textWrapping"/>
+      </w:r>
+      <w:r>
+        <w:br w:type="textWrapping"/>
+      </w:r>
+      <w:r>
+        <w:br w:type="textWrapping"/>
+      </w:r>
+      <w:r>
+        <w:t xml:space="preserve">The work presented in this thesis is, to the best of my knowledge and belief, original except as acknowledged in the text. I hereby declare that I have not submitted this material, either in full or in part, for a degree at this or any other institution.</w:t>
       </w:r>
     </w:p>
     <w:p>
       <w:pPr>
-        <w:pStyle w:val="FirstParagraph"/>
-      </w:pPr>
-      <w:r>
-        <w:t xml:space="preserve">The work presented in this thesis is, to the best of my knowledge and belief, original except as acknowledged in the text. I hereby declare that I have not submitted this material, either in full or in part, for a degree at this or any other institution.</w:t>
+        <w:pStyle w:val="Heading1"/>
+      </w:pPr>
+      <w:bookmarkStart w:id="24" w:name="table-of-contents"/>
+      <w:bookmarkEnd w:id="24"/>
+      <w:r>
+        <w:t xml:space="preserve">Table of Contents</w:t>
       </w:r>
     </w:p>
     <w:p>
       <w:pPr>
-        <w:pStyle w:val="Heading2"/>
-      </w:pPr>
-      <w:bookmarkStart w:id="23" w:name="table-of-contents"/>
-      <w:bookmarkEnd w:id="23"/>
-      <w:r>
-        <w:t xml:space="preserve">Table of Contents</w:t>
-      </w:r>
-    </w:p>
-    <w:p>
-      <w:pPr>
-        <w:pStyle w:val="Heading2"/>
-      </w:pPr>
-      <w:bookmarkStart w:id="24" w:name="list-of-tables"/>
-      <w:bookmarkEnd w:id="24"/>
+        <w:pStyle w:val="Heading1"/>
+      </w:pPr>
+      <w:bookmarkStart w:id="25" w:name="list-of-tables"/>
+      <w:bookmarkEnd w:id="25"/>
       <w:r>
         <w:t xml:space="preserve">LIST OF TABLES</w:t>
       </w:r>
@@ -777,10 +902,10 @@
     </w:p>
     <w:p>
       <w:pPr>
-        <w:pStyle w:val="Heading2"/>
-      </w:pPr>
-      <w:bookmarkStart w:id="25" w:name="list-of-figures"/>
-      <w:bookmarkEnd w:id="25"/>
+        <w:pStyle w:val="Heading1"/>
+      </w:pPr>
+      <w:bookmarkStart w:id="26" w:name="list-of-figures"/>
+      <w:bookmarkEnd w:id="26"/>
       <w:r>
         <w:t xml:space="preserve">LIST OF FIGURES</w:t>
       </w:r>
@@ -1321,7 +1446,7 @@
         <w:t xml:space="preserve"> </w:t>
       </w:r>
       <w:r>
-        <w:t xml:space="preserve">(1986)</w:t>
+        <w:t xml:space="preserve">[-@evans1986carbon]</w:t>
       </w:r>
       <w:r>
         <w:t xml:space="preserve">.</w:t>
@@ -1744,7 +1869,7 @@
         <w:t xml:space="preserve"> </w:t>
       </w:r>
       <w:r>
-        <w:t xml:space="preserve">(2012)</w:t>
+        <w:t xml:space="preserve">[-@barton2012effects]</w:t>
       </w:r>
       <w:r>
         <w:t xml:space="preserve">. Color and line type distinguish the treatment combination for each WTC.</w:t>
@@ -2068,8 +2193,8 @@
       <w:pPr>
         <w:pStyle w:val="Heading1"/>
       </w:pPr>
-      <w:bookmarkStart w:id="26" w:name="list-of-abbreviations"/>
-      <w:bookmarkEnd w:id="26"/>
+      <w:bookmarkStart w:id="27" w:name="list-of-abbreviations"/>
+      <w:bookmarkEnd w:id="27"/>
       <w:r>
         <w:t xml:space="preserve">LIST OF ABBREVIATIONS</w:t>
       </w:r>
@@ -2161,7 +2286,19 @@
         <w:t xml:space="preserve"> </w:t>
       </w:r>
       <w:r>
-        <w:t xml:space="preserve">Photosynthetic CO2 response curves</w:t>
+        <w:t xml:space="preserve">Photosynthetic CO</w:t>
+      </w:r>
+      <w:r>
+        <w:rPr>
+          <w:vertAlign w:val="subscript"/>
+        </w:rPr>
+        <w:t xml:space="preserve">2</w:t>
+      </w:r>
+      <w:r>
+        <w:t xml:space="preserve"> </w:t>
+      </w:r>
+      <w:r>
+        <w:t xml:space="preserve">response curves</w:t>
       </w:r>
       <w:r>
         <w:br w:type="textWrapping"/>
@@ -2580,7 +2717,19 @@
         <w:br w:type="textWrapping"/>
       </w:r>
       <w:r>
-        <w:t xml:space="preserve">J~max Maximum rate of photosynthetic electron transport</w:t>
+        <w:t xml:space="preserve">J</w:t>
+      </w:r>
+      <w:r>
+        <w:rPr>
+          <w:vertAlign w:val="subscript"/>
+        </w:rPr>
+        <w:t xml:space="preserve">max</w:t>
+      </w:r>
+      <w:r>
+        <w:t xml:space="preserve"> </w:t>
+      </w:r>
+      <w:r>
+        <w:t xml:space="preserve">Maximum rate of photosynthetic electron transport</w:t>
       </w:r>
       <w:r>
         <w:br w:type="textWrapping"/>
@@ -2748,7 +2897,19 @@
         <w:br w:type="textWrapping"/>
       </w:r>
       <w:r>
-        <w:t xml:space="preserve">Vc~max Maximum rate of Rubisco carboxylation</w:t>
+        <w:t xml:space="preserve">Vc</w:t>
+      </w:r>
+      <w:r>
+        <w:rPr>
+          <w:vertAlign w:val="subscript"/>
+        </w:rPr>
+        <w:t xml:space="preserve">max</w:t>
+      </w:r>
+      <w:r>
+        <w:t xml:space="preserve"> </w:t>
+      </w:r>
+      <w:r>
+        <w:t xml:space="preserve">Maximum rate of rubisco carboxylation</w:t>
       </w:r>
       <w:r>
         <w:br w:type="textWrapping"/>
@@ -2872,8 +3033,8 @@
       <w:pPr>
         <w:pStyle w:val="Heading1"/>
       </w:pPr>
-      <w:bookmarkStart w:id="27" w:name="abstract"/>
-      <w:bookmarkEnd w:id="27"/>
+      <w:bookmarkStart w:id="28" w:name="abstract"/>
+      <w:bookmarkEnd w:id="28"/>
       <w:r>
         <w:t xml:space="preserve">Abstract</w:t>
       </w:r>
@@ -3034,7 +3195,28 @@
         <w:t xml:space="preserve">m</w:t>
       </w:r>
       <w:r>
-        <w:t xml:space="preserve">) of sun and shade leaves. Photosynthesis rates were reduced by ca. 40 % in shade leaves associated with a 75 % reduction in photosynthetically active radiation compared to sun leaves. Photosynthetic capacity (ca. 20 % lower Vcmax and Jmax) and leaf N were also lower in shade leaves than sun leaves however, g</w:t>
+        <w:t xml:space="preserve">) of sun and shade leaves. Photosynthesis rates were reduced by ca. 40 % in shade leaves associated with a 75 % reduction in photosynthetically active radiation compared to sun leaves. Photosynthetic capacity (ca. 20 % lower Vc</w:t>
+      </w:r>
+      <w:r>
+        <w:rPr>
+          <w:vertAlign w:val="subscript"/>
+        </w:rPr>
+        <w:t xml:space="preserve">max</w:t>
+      </w:r>
+      <w:r>
+        <w:t xml:space="preserve"> </w:t>
+      </w:r>
+      <w:r>
+        <w:t xml:space="preserve">and J</w:t>
+      </w:r>
+      <w:r>
+        <w:rPr>
+          <w:vertAlign w:val="subscript"/>
+        </w:rPr>
+        <w:t xml:space="preserve">max</w:t>
+      </w:r>
+      <w:r>
+        <w:t xml:space="preserve">) and leaf N were also lower in shade leaves than sun leaves however, g</w:t>
       </w:r>
       <w:r>
         <w:rPr>
@@ -3317,34 +3499,6 @@
       </w:r>
       <w:r>
         <w:t xml:space="preserve">plantation forests.</w:t>
-      </w:r>
-    </w:p>
-    <w:p>
-      <w:pPr>
-        <w:pStyle w:val="Bibliography"/>
-      </w:pPr>
-      <w:r>
-        <w:t xml:space="preserve">Barton CVM, Duursma RA, Medlyn BE, Ellsworth DS, Eamus D, Tissue DT, Adams MA, Conroy J, Crous KY, Liberloo M, Others (2012) Effects of elevated atmospheric [CO_2] on instantaneous transpiration efficiency at leaf and canopy scales in</w:t>
-      </w:r>
-      <w:r>
-        <w:t xml:space="preserve"> </w:t>
-      </w:r>
-      <w:r>
-        <w:rPr>
-          <w:i/>
-        </w:rPr>
-        <w:t xml:space="preserve">Eucalyptus saligna</w:t>
-      </w:r>
-      <w:r>
-        <w:t xml:space="preserve">. Global Change Biology 18:585–595.</w:t>
-      </w:r>
-    </w:p>
-    <w:p>
-      <w:pPr>
-        <w:pStyle w:val="Bibliography"/>
-      </w:pPr>
-      <w:r>
-        <w:t xml:space="preserve">Evans JR, Sharkey TD, Berry JA, Farquhar GD (1986) Carbon isotope discrimination measured concurrently with gas exchange to investigate CO_2 diffusion in leaves of higher plants. Functional Plant Biology 13:281–292.</w:t>
       </w:r>
     </w:p>
     <w:sectPr>
@@ -3618,7 +3772,7 @@
     </w:lvl>
   </w:abstractNum>
   <w:abstractNum w:abstractNumId="990">
-    <w:nsid w:val="ddb84712"/>
+    <w:nsid w:val="de9b889f"/>
     <w:multiLevelType w:val="multilevel"/>
     <w:lvl w:ilvl="0">
       <w:numFmt w:val="bullet"/>

</xml_diff>